<commit_message>
Add dynamic Table 3 to Conch LAMP
</commit_message>
<xml_diff>
--- a/reports/report_template.docx
+++ b/reports/report_template.docx
@@ -42,8 +42,6 @@
       <w:r>
         <w:t>Paragraph 1</w:t>
       </w:r>
-      <w:bookmarkStart w:id="1" w:name="_GoBack"/>
-      <w:bookmarkEnd w:id="1"/>
       <w:r>
         <w:br/>
       </w:r>
@@ -63,7 +61,7 @@
       <w:pPr>
         <w:pStyle w:val="Heading2"/>
       </w:pPr>
-      <w:bookmarkStart w:id="2" w:name="header-2"/>
+      <w:bookmarkStart w:id="1" w:name="header-2"/>
       <w:r>
         <w:t>Header 2</w:t>
       </w:r>
@@ -75,6 +73,8 @@
       <w:r>
         <w:t>Text</w:t>
       </w:r>
+      <w:bookmarkStart w:id="2" w:name="_GoBack"/>
+      <w:bookmarkEnd w:id="2"/>
     </w:p>
     <w:p>
       <w:pPr>
@@ -179,8 +179,8 @@
         <w:tblLook w:val="0420" w:firstRow="1" w:lastRow="0" w:firstColumn="0" w:lastColumn="0" w:noHBand="0" w:noVBand="1"/>
       </w:tblPr>
       <w:tblGrid>
-        <w:gridCol w:w="5312"/>
-        <w:gridCol w:w="4032"/>
+        <w:gridCol w:w="5289"/>
+        <w:gridCol w:w="4055"/>
       </w:tblGrid>
       <w:tr>
         <w:trPr>
@@ -211,6 +211,7 @@
       </w:tr>
       <w:tr>
         <w:trPr>
+          <w:cnfStyle w:val="000000100000" w:firstRow="0" w:lastRow="0" w:firstColumn="0" w:lastColumn="0" w:oddVBand="0" w:evenVBand="0" w:oddHBand="1" w:evenHBand="0" w:firstRowFirstColumn="0" w:firstRowLastColumn="0" w:lastRowFirstColumn="0" w:lastRowLastColumn="0"/>
           <w:jc w:val="center"/>
         </w:trPr>
         <w:tc>
@@ -261,6 +262,7 @@
       </w:tr>
       <w:tr>
         <w:trPr>
+          <w:cnfStyle w:val="000000100000" w:firstRow="0" w:lastRow="0" w:firstColumn="0" w:lastColumn="0" w:oddVBand="0" w:evenVBand="0" w:oddHBand="1" w:evenHBand="0" w:firstRowFirstColumn="0" w:firstRowLastColumn="0" w:lastRowFirstColumn="0" w:lastRowLastColumn="0"/>
           <w:jc w:val="center"/>
         </w:trPr>
         <w:tc>
@@ -311,6 +313,7 @@
       </w:tr>
       <w:tr>
         <w:trPr>
+          <w:cnfStyle w:val="000000100000" w:firstRow="0" w:lastRow="0" w:firstColumn="0" w:lastColumn="0" w:oddVBand="0" w:evenVBand="0" w:oddHBand="1" w:evenHBand="0" w:firstRowFirstColumn="0" w:firstRowLastColumn="0" w:lastRowFirstColumn="0" w:lastRowLastColumn="0"/>
           <w:jc w:val="center"/>
         </w:trPr>
         <w:tc>
@@ -370,7 +373,7 @@
       </w:r>
     </w:p>
     <w:bookmarkEnd w:id="0"/>
-    <w:bookmarkEnd w:id="2"/>
+    <w:bookmarkEnd w:id="1"/>
     <w:bookmarkEnd w:id="3"/>
     <w:bookmarkEnd w:id="4"/>
     <w:p>
@@ -504,6 +507,9 @@
       <w:ptab w:relativeTo="margin" w:alignment="right" w:leader="none"/>
     </w:r>
     <w:r>
+      <w:rPr>
+        <w:noProof/>
+      </w:rPr>
       <w:drawing>
         <wp:inline distT="0" distB="0" distL="0" distR="0" wp14:anchorId="64876A4B" wp14:editId="37190B18">
           <wp:extent cx="466725" cy="446779"/>
@@ -2756,11 +2762,15 @@
     <w:name w:val="table_template"/>
     <w:basedOn w:val="TableNormal"/>
     <w:uiPriority w:val="99"/>
-    <w:rsid w:val="00D41C15"/>
-    <w:pPr>
-      <w:spacing w:after="0" w:line="240" w:lineRule="auto"/>
+    <w:rsid w:val="0063225A"/>
+    <w:pPr>
+      <w:keepNext/>
+      <w:keepLines/>
+      <w:spacing w:before="120" w:after="120" w:line="240" w:lineRule="auto"/>
     </w:pPr>
     <w:tblPr>
+      <w:tblStyleRowBandSize w:val="1"/>
+      <w:tblStyleColBandSize w:val="1"/>
       <w:tblBorders>
         <w:top w:val="single" w:sz="6" w:space="0" w:color="FFFFFF" w:themeColor="background1"/>
         <w:left w:val="single" w:sz="6" w:space="0" w:color="FFFFFF" w:themeColor="background1"/>
@@ -2779,9 +2789,10 @@
       </w:pPr>
       <w:rPr>
         <w:rFonts w:asciiTheme="majorHAnsi" w:eastAsiaTheme="majorEastAsia" w:hAnsiTheme="majorHAnsi" w:cstheme="majorBidi"/>
+        <w:b/>
         <w:i w:val="0"/>
         <w:iCs/>
-        <w:sz w:val="26"/>
+        <w:sz w:val="24"/>
       </w:rPr>
       <w:tblPr/>
       <w:tcPr>
@@ -2812,13 +2823,6 @@
         <w:iCs/>
         <w:sz w:val="26"/>
       </w:rPr>
-      <w:tblPr/>
-      <w:tcPr>
-        <w:tcBorders>
-          <w:right w:val="single" w:sz="4" w:space="0" w:color="7F7F7F" w:themeColor="text1" w:themeTint="80"/>
-        </w:tcBorders>
-        <w:shd w:val="clear" w:color="auto" w:fill="FFFFFF" w:themeFill="background1"/>
-      </w:tcPr>
     </w:tblStylePr>
     <w:tblStylePr w:type="lastCol">
       <w:rPr>
@@ -2827,19 +2831,6 @@
         <w:iCs/>
         <w:sz w:val="26"/>
       </w:rPr>
-      <w:tblPr/>
-      <w:tcPr>
-        <w:tcBorders>
-          <w:left w:val="single" w:sz="4" w:space="0" w:color="7F7F7F" w:themeColor="text1" w:themeTint="80"/>
-        </w:tcBorders>
-        <w:shd w:val="clear" w:color="auto" w:fill="FFFFFF" w:themeFill="background1"/>
-      </w:tcPr>
-    </w:tblStylePr>
-    <w:tblStylePr w:type="band1Vert">
-      <w:tblPr/>
-      <w:tcPr>
-        <w:shd w:val="clear" w:color="auto" w:fill="F2F2F2" w:themeFill="background1" w:themeFillShade="F2"/>
-      </w:tcPr>
     </w:tblStylePr>
     <w:tblStylePr w:type="band1Horz">
       <w:tblPr/>

</xml_diff>

<commit_message>
Separate table1 lobsters LAMP General
</commit_message>
<xml_diff>
--- a/reports/report_template.docx
+++ b/reports/report_template.docx
@@ -1,6 +1,6 @@
 
 <file path=word/document.xml><?xml version="1.0" encoding="utf-8"?>
-<w:document xmlns:wpc="http://schemas.microsoft.com/office/word/2010/wordprocessingCanvas" xmlns:cx="http://schemas.microsoft.com/office/drawing/2014/chartex" xmlns:cx1="http://schemas.microsoft.com/office/drawing/2015/9/8/chartex" xmlns:cx2="http://schemas.microsoft.com/office/drawing/2015/10/21/chartex" xmlns:cx3="http://schemas.microsoft.com/office/drawing/2016/5/9/chartex" xmlns:cx4="http://schemas.microsoft.com/office/drawing/2016/5/10/chartex" xmlns:cx5="http://schemas.microsoft.com/office/drawing/2016/5/11/chartex" xmlns:cx6="http://schemas.microsoft.com/office/drawing/2016/5/12/chartex" xmlns:cx7="http://schemas.microsoft.com/office/drawing/2016/5/13/chartex" xmlns:cx8="http://schemas.microsoft.com/office/drawing/2016/5/14/chartex" xmlns:mc="http://schemas.openxmlformats.org/markup-compatibility/2006" xmlns:aink="http://schemas.microsoft.com/office/drawing/2016/ink" xmlns:am3d="http://schemas.microsoft.com/office/drawing/2017/model3d" xmlns:o="urn:schemas-microsoft-com:office:office" xmlns:r="http://schemas.openxmlformats.org/officeDocument/2006/relationships" xmlns:m="http://schemas.openxmlformats.org/officeDocument/2006/math" xmlns:v="urn:schemas-microsoft-com:vml" xmlns:wp14="http://schemas.microsoft.com/office/word/2010/wordprocessingDrawing" xmlns:wp="http://schemas.openxmlformats.org/drawingml/2006/wordprocessingDrawing" xmlns:w10="urn:schemas-microsoft-com:office:word" xmlns:w="http://schemas.openxmlformats.org/wordprocessingml/2006/main" xmlns:w14="http://schemas.microsoft.com/office/word/2010/wordml" xmlns:w15="http://schemas.microsoft.com/office/word/2012/wordml" xmlns:w16cid="http://schemas.microsoft.com/office/word/2016/wordml/cid" xmlns:w16se="http://schemas.microsoft.com/office/word/2015/wordml/symex" xmlns:wpg="http://schemas.microsoft.com/office/word/2010/wordprocessingGroup" xmlns:wpi="http://schemas.microsoft.com/office/word/2010/wordprocessingInk" xmlns:wne="http://schemas.microsoft.com/office/word/2006/wordml" xmlns:wps="http://schemas.microsoft.com/office/word/2010/wordprocessingShape" mc:Ignorable="w14 w15 w16se w16cid wp14">
+<w:document xmlns:wpc="http://schemas.microsoft.com/office/word/2010/wordprocessingCanvas" xmlns:cx="http://schemas.microsoft.com/office/drawing/2014/chartex" xmlns:cx1="http://schemas.microsoft.com/office/drawing/2015/9/8/chartex" xmlns:cx2="http://schemas.microsoft.com/office/drawing/2015/10/21/chartex" xmlns:cx3="http://schemas.microsoft.com/office/drawing/2016/5/9/chartex" xmlns:cx4="http://schemas.microsoft.com/office/drawing/2016/5/10/chartex" xmlns:cx5="http://schemas.microsoft.com/office/drawing/2016/5/11/chartex" xmlns:cx6="http://schemas.microsoft.com/office/drawing/2016/5/12/chartex" xmlns:cx7="http://schemas.microsoft.com/office/drawing/2016/5/13/chartex" xmlns:cx8="http://schemas.microsoft.com/office/drawing/2016/5/14/chartex" xmlns:mc="http://schemas.openxmlformats.org/markup-compatibility/2006" xmlns:aink="http://schemas.microsoft.com/office/drawing/2016/ink" xmlns:am3d="http://schemas.microsoft.com/office/drawing/2017/model3d" xmlns:o="urn:schemas-microsoft-com:office:office" xmlns:oel="http://schemas.microsoft.com/office/2019/extlst" xmlns:r="http://schemas.openxmlformats.org/officeDocument/2006/relationships" xmlns:m="http://schemas.openxmlformats.org/officeDocument/2006/math" xmlns:v="urn:schemas-microsoft-com:vml" xmlns:wp14="http://schemas.microsoft.com/office/word/2010/wordprocessingDrawing" xmlns:wp="http://schemas.openxmlformats.org/drawingml/2006/wordprocessingDrawing" xmlns:w10="urn:schemas-microsoft-com:office:word" xmlns:w="http://schemas.openxmlformats.org/wordprocessingml/2006/main" xmlns:w14="http://schemas.microsoft.com/office/word/2010/wordml" xmlns:w15="http://schemas.microsoft.com/office/word/2012/wordml" xmlns:w16cex="http://schemas.microsoft.com/office/word/2018/wordml/cex" xmlns:w16cid="http://schemas.microsoft.com/office/word/2016/wordml/cid" xmlns:w16="http://schemas.microsoft.com/office/word/2018/wordml" xmlns:w16du="http://schemas.microsoft.com/office/word/2023/wordml/word16du" xmlns:w16sdtdh="http://schemas.microsoft.com/office/word/2020/wordml/sdtdatahash" xmlns:w16sdtfl="http://schemas.microsoft.com/office/word/2024/wordml/sdtformatlock" xmlns:w16se="http://schemas.microsoft.com/office/word/2015/wordml/symex" xmlns:wpg="http://schemas.microsoft.com/office/word/2010/wordprocessingGroup" xmlns:wpi="http://schemas.microsoft.com/office/word/2010/wordprocessingInk" xmlns:wne="http://schemas.microsoft.com/office/word/2006/wordml" xmlns:wps="http://schemas.microsoft.com/office/word/2010/wordprocessingShape" mc:Ignorable="w14 w15 w16se w16cid w16 w16cex w16sdtdh w16sdtfl w16du wp14">
   <w:body>
     <w:p>
       <w:pPr>
@@ -73,8 +73,6 @@
       <w:r>
         <w:t>Text</w:t>
       </w:r>
-      <w:bookmarkStart w:id="2" w:name="_GoBack"/>
-      <w:bookmarkEnd w:id="2"/>
     </w:p>
     <w:p>
       <w:pPr>
@@ -166,7 +164,7 @@
       <w:pPr>
         <w:pStyle w:val="Heading3"/>
       </w:pPr>
-      <w:bookmarkStart w:id="3" w:name="header-3"/>
+      <w:bookmarkStart w:id="2" w:name="header-3"/>
       <w:r>
         <w:t>Header 3</w:t>
       </w:r>
@@ -179,8 +177,8 @@
         <w:tblLook w:val="0420" w:firstRow="1" w:lastRow="0" w:firstColumn="0" w:lastColumn="0" w:noHBand="0" w:noVBand="1"/>
       </w:tblPr>
       <w:tblGrid>
-        <w:gridCol w:w="5289"/>
-        <w:gridCol w:w="4055"/>
+        <w:gridCol w:w="5279"/>
+        <w:gridCol w:w="4065"/>
       </w:tblGrid>
       <w:tr>
         <w:trPr>
@@ -367,15 +365,15 @@
       <w:pPr>
         <w:pStyle w:val="Heading4"/>
       </w:pPr>
-      <w:bookmarkStart w:id="4" w:name="header-4"/>
+      <w:bookmarkStart w:id="3" w:name="header-4"/>
       <w:r>
         <w:t>Header 4</w:t>
       </w:r>
     </w:p>
     <w:bookmarkEnd w:id="0"/>
     <w:bookmarkEnd w:id="1"/>
+    <w:bookmarkEnd w:id="2"/>
     <w:bookmarkEnd w:id="3"/>
-    <w:bookmarkEnd w:id="4"/>
     <w:p>
       <w:pPr>
         <w:pStyle w:val="FirstParagraph"/>
@@ -395,7 +393,7 @@
 </file>
 
 <file path=word/endnotes.xml><?xml version="1.0" encoding="utf-8"?>
-<w:endnotes xmlns:wpc="http://schemas.microsoft.com/office/word/2010/wordprocessingCanvas" xmlns:cx="http://schemas.microsoft.com/office/drawing/2014/chartex" xmlns:cx1="http://schemas.microsoft.com/office/drawing/2015/9/8/chartex" xmlns:cx2="http://schemas.microsoft.com/office/drawing/2015/10/21/chartex" xmlns:cx3="http://schemas.microsoft.com/office/drawing/2016/5/9/chartex" xmlns:cx4="http://schemas.microsoft.com/office/drawing/2016/5/10/chartex" xmlns:cx5="http://schemas.microsoft.com/office/drawing/2016/5/11/chartex" xmlns:cx6="http://schemas.microsoft.com/office/drawing/2016/5/12/chartex" xmlns:cx7="http://schemas.microsoft.com/office/drawing/2016/5/13/chartex" xmlns:cx8="http://schemas.microsoft.com/office/drawing/2016/5/14/chartex" xmlns:mc="http://schemas.openxmlformats.org/markup-compatibility/2006" xmlns:aink="http://schemas.microsoft.com/office/drawing/2016/ink" xmlns:am3d="http://schemas.microsoft.com/office/drawing/2017/model3d" xmlns:o="urn:schemas-microsoft-com:office:office" xmlns:r="http://schemas.openxmlformats.org/officeDocument/2006/relationships" xmlns:m="http://schemas.openxmlformats.org/officeDocument/2006/math" xmlns:v="urn:schemas-microsoft-com:vml" xmlns:wp14="http://schemas.microsoft.com/office/word/2010/wordprocessingDrawing" xmlns:wp="http://schemas.openxmlformats.org/drawingml/2006/wordprocessingDrawing" xmlns:w10="urn:schemas-microsoft-com:office:word" xmlns:w="http://schemas.openxmlformats.org/wordprocessingml/2006/main" xmlns:w14="http://schemas.microsoft.com/office/word/2010/wordml" xmlns:w15="http://schemas.microsoft.com/office/word/2012/wordml" xmlns:w16cid="http://schemas.microsoft.com/office/word/2016/wordml/cid" xmlns:w16se="http://schemas.microsoft.com/office/word/2015/wordml/symex" xmlns:wpg="http://schemas.microsoft.com/office/word/2010/wordprocessingGroup" xmlns:wpi="http://schemas.microsoft.com/office/word/2010/wordprocessingInk" xmlns:wne="http://schemas.microsoft.com/office/word/2006/wordml" xmlns:wps="http://schemas.microsoft.com/office/word/2010/wordprocessingShape" mc:Ignorable="w14 w15 w16se w16cid wp14">
+<w:endnotes xmlns:wpc="http://schemas.microsoft.com/office/word/2010/wordprocessingCanvas" xmlns:cx="http://schemas.microsoft.com/office/drawing/2014/chartex" xmlns:cx1="http://schemas.microsoft.com/office/drawing/2015/9/8/chartex" xmlns:cx2="http://schemas.microsoft.com/office/drawing/2015/10/21/chartex" xmlns:cx3="http://schemas.microsoft.com/office/drawing/2016/5/9/chartex" xmlns:cx4="http://schemas.microsoft.com/office/drawing/2016/5/10/chartex" xmlns:cx5="http://schemas.microsoft.com/office/drawing/2016/5/11/chartex" xmlns:cx6="http://schemas.microsoft.com/office/drawing/2016/5/12/chartex" xmlns:cx7="http://schemas.microsoft.com/office/drawing/2016/5/13/chartex" xmlns:cx8="http://schemas.microsoft.com/office/drawing/2016/5/14/chartex" xmlns:mc="http://schemas.openxmlformats.org/markup-compatibility/2006" xmlns:aink="http://schemas.microsoft.com/office/drawing/2016/ink" xmlns:am3d="http://schemas.microsoft.com/office/drawing/2017/model3d" xmlns:o="urn:schemas-microsoft-com:office:office" xmlns:oel="http://schemas.microsoft.com/office/2019/extlst" xmlns:r="http://schemas.openxmlformats.org/officeDocument/2006/relationships" xmlns:m="http://schemas.openxmlformats.org/officeDocument/2006/math" xmlns:v="urn:schemas-microsoft-com:vml" xmlns:wp14="http://schemas.microsoft.com/office/word/2010/wordprocessingDrawing" xmlns:wp="http://schemas.openxmlformats.org/drawingml/2006/wordprocessingDrawing" xmlns:w10="urn:schemas-microsoft-com:office:word" xmlns:w="http://schemas.openxmlformats.org/wordprocessingml/2006/main" xmlns:w14="http://schemas.microsoft.com/office/word/2010/wordml" xmlns:w15="http://schemas.microsoft.com/office/word/2012/wordml" xmlns:w16cex="http://schemas.microsoft.com/office/word/2018/wordml/cex" xmlns:w16cid="http://schemas.microsoft.com/office/word/2016/wordml/cid" xmlns:w16="http://schemas.microsoft.com/office/word/2018/wordml" xmlns:w16du="http://schemas.microsoft.com/office/word/2023/wordml/word16du" xmlns:w16sdtdh="http://schemas.microsoft.com/office/word/2020/wordml/sdtdatahash" xmlns:w16sdtfl="http://schemas.microsoft.com/office/word/2024/wordml/sdtformatlock" xmlns:w16se="http://schemas.microsoft.com/office/word/2015/wordml/symex" xmlns:wpg="http://schemas.microsoft.com/office/word/2010/wordprocessingGroup" xmlns:wpi="http://schemas.microsoft.com/office/word/2010/wordprocessingInk" xmlns:wne="http://schemas.microsoft.com/office/word/2006/wordml" xmlns:wps="http://schemas.microsoft.com/office/word/2010/wordprocessingShape" mc:Ignorable="w14 w15 w16se w16cid w16 w16cex w16sdtdh w16sdtfl w16du wp14">
   <w:endnote w:type="separator" w:id="-1">
     <w:p>
       <w:pPr>
@@ -420,7 +418,7 @@
 </file>
 
 <file path=word/footer1.xml><?xml version="1.0" encoding="utf-8"?>
-<w:ftr xmlns:wpc="http://schemas.microsoft.com/office/word/2010/wordprocessingCanvas" xmlns:cx="http://schemas.microsoft.com/office/drawing/2014/chartex" xmlns:cx1="http://schemas.microsoft.com/office/drawing/2015/9/8/chartex" xmlns:cx2="http://schemas.microsoft.com/office/drawing/2015/10/21/chartex" xmlns:cx3="http://schemas.microsoft.com/office/drawing/2016/5/9/chartex" xmlns:cx4="http://schemas.microsoft.com/office/drawing/2016/5/10/chartex" xmlns:cx5="http://schemas.microsoft.com/office/drawing/2016/5/11/chartex" xmlns:cx6="http://schemas.microsoft.com/office/drawing/2016/5/12/chartex" xmlns:cx7="http://schemas.microsoft.com/office/drawing/2016/5/13/chartex" xmlns:cx8="http://schemas.microsoft.com/office/drawing/2016/5/14/chartex" xmlns:mc="http://schemas.openxmlformats.org/markup-compatibility/2006" xmlns:aink="http://schemas.microsoft.com/office/drawing/2016/ink" xmlns:am3d="http://schemas.microsoft.com/office/drawing/2017/model3d" xmlns:o="urn:schemas-microsoft-com:office:office" xmlns:r="http://schemas.openxmlformats.org/officeDocument/2006/relationships" xmlns:m="http://schemas.openxmlformats.org/officeDocument/2006/math" xmlns:v="urn:schemas-microsoft-com:vml" xmlns:wp14="http://schemas.microsoft.com/office/word/2010/wordprocessingDrawing" xmlns:wp="http://schemas.openxmlformats.org/drawingml/2006/wordprocessingDrawing" xmlns:w10="urn:schemas-microsoft-com:office:word" xmlns:w="http://schemas.openxmlformats.org/wordprocessingml/2006/main" xmlns:w14="http://schemas.microsoft.com/office/word/2010/wordml" xmlns:w15="http://schemas.microsoft.com/office/word/2012/wordml" xmlns:w16cid="http://schemas.microsoft.com/office/word/2016/wordml/cid" xmlns:w16se="http://schemas.microsoft.com/office/word/2015/wordml/symex" xmlns:wpg="http://schemas.microsoft.com/office/word/2010/wordprocessingGroup" xmlns:wpi="http://schemas.microsoft.com/office/word/2010/wordprocessingInk" xmlns:wne="http://schemas.microsoft.com/office/word/2006/wordml" xmlns:wps="http://schemas.microsoft.com/office/word/2010/wordprocessingShape" mc:Ignorable="w14 w15 w16se w16cid wp14">
+<w:ftr xmlns:wpc="http://schemas.microsoft.com/office/word/2010/wordprocessingCanvas" xmlns:cx="http://schemas.microsoft.com/office/drawing/2014/chartex" xmlns:cx1="http://schemas.microsoft.com/office/drawing/2015/9/8/chartex" xmlns:cx2="http://schemas.microsoft.com/office/drawing/2015/10/21/chartex" xmlns:cx3="http://schemas.microsoft.com/office/drawing/2016/5/9/chartex" xmlns:cx4="http://schemas.microsoft.com/office/drawing/2016/5/10/chartex" xmlns:cx5="http://schemas.microsoft.com/office/drawing/2016/5/11/chartex" xmlns:cx6="http://schemas.microsoft.com/office/drawing/2016/5/12/chartex" xmlns:cx7="http://schemas.microsoft.com/office/drawing/2016/5/13/chartex" xmlns:cx8="http://schemas.microsoft.com/office/drawing/2016/5/14/chartex" xmlns:mc="http://schemas.openxmlformats.org/markup-compatibility/2006" xmlns:aink="http://schemas.microsoft.com/office/drawing/2016/ink" xmlns:am3d="http://schemas.microsoft.com/office/drawing/2017/model3d" xmlns:o="urn:schemas-microsoft-com:office:office" xmlns:oel="http://schemas.microsoft.com/office/2019/extlst" xmlns:r="http://schemas.openxmlformats.org/officeDocument/2006/relationships" xmlns:m="http://schemas.openxmlformats.org/officeDocument/2006/math" xmlns:v="urn:schemas-microsoft-com:vml" xmlns:wp14="http://schemas.microsoft.com/office/word/2010/wordprocessingDrawing" xmlns:wp="http://schemas.openxmlformats.org/drawingml/2006/wordprocessingDrawing" xmlns:w10="urn:schemas-microsoft-com:office:word" xmlns:w="http://schemas.openxmlformats.org/wordprocessingml/2006/main" xmlns:w14="http://schemas.microsoft.com/office/word/2010/wordml" xmlns:w15="http://schemas.microsoft.com/office/word/2012/wordml" xmlns:w16cex="http://schemas.microsoft.com/office/word/2018/wordml/cex" xmlns:w16cid="http://schemas.microsoft.com/office/word/2016/wordml/cid" xmlns:w16="http://schemas.microsoft.com/office/word/2018/wordml" xmlns:w16du="http://schemas.microsoft.com/office/word/2023/wordml/word16du" xmlns:w16sdtdh="http://schemas.microsoft.com/office/word/2020/wordml/sdtdatahash" xmlns:w16sdtfl="http://schemas.microsoft.com/office/word/2024/wordml/sdtformatlock" xmlns:w16se="http://schemas.microsoft.com/office/word/2015/wordml/symex" xmlns:wpg="http://schemas.microsoft.com/office/word/2010/wordprocessingGroup" xmlns:wpi="http://schemas.microsoft.com/office/word/2010/wordprocessingInk" xmlns:wne="http://schemas.microsoft.com/office/word/2006/wordml" xmlns:wps="http://schemas.microsoft.com/office/word/2010/wordprocessingShape" mc:Ignorable="w14 w15 w16se w16cid w16 w16cex w16sdtdh w16sdtfl w16du wp14">
   <w:sdt>
     <w:sdtPr>
       <w:id w:val="-968902623"/>
@@ -473,7 +471,7 @@
 </file>
 
 <file path=word/footnotes.xml><?xml version="1.0" encoding="utf-8"?>
-<w:footnotes xmlns:wpc="http://schemas.microsoft.com/office/word/2010/wordprocessingCanvas" xmlns:cx="http://schemas.microsoft.com/office/drawing/2014/chartex" xmlns:cx1="http://schemas.microsoft.com/office/drawing/2015/9/8/chartex" xmlns:cx2="http://schemas.microsoft.com/office/drawing/2015/10/21/chartex" xmlns:cx3="http://schemas.microsoft.com/office/drawing/2016/5/9/chartex" xmlns:cx4="http://schemas.microsoft.com/office/drawing/2016/5/10/chartex" xmlns:cx5="http://schemas.microsoft.com/office/drawing/2016/5/11/chartex" xmlns:cx6="http://schemas.microsoft.com/office/drawing/2016/5/12/chartex" xmlns:cx7="http://schemas.microsoft.com/office/drawing/2016/5/13/chartex" xmlns:cx8="http://schemas.microsoft.com/office/drawing/2016/5/14/chartex" xmlns:mc="http://schemas.openxmlformats.org/markup-compatibility/2006" xmlns:aink="http://schemas.microsoft.com/office/drawing/2016/ink" xmlns:am3d="http://schemas.microsoft.com/office/drawing/2017/model3d" xmlns:o="urn:schemas-microsoft-com:office:office" xmlns:r="http://schemas.openxmlformats.org/officeDocument/2006/relationships" xmlns:m="http://schemas.openxmlformats.org/officeDocument/2006/math" xmlns:v="urn:schemas-microsoft-com:vml" xmlns:wp14="http://schemas.microsoft.com/office/word/2010/wordprocessingDrawing" xmlns:wp="http://schemas.openxmlformats.org/drawingml/2006/wordprocessingDrawing" xmlns:w10="urn:schemas-microsoft-com:office:word" xmlns:w="http://schemas.openxmlformats.org/wordprocessingml/2006/main" xmlns:w14="http://schemas.microsoft.com/office/word/2010/wordml" xmlns:w15="http://schemas.microsoft.com/office/word/2012/wordml" xmlns:w16cid="http://schemas.microsoft.com/office/word/2016/wordml/cid" xmlns:w16se="http://schemas.microsoft.com/office/word/2015/wordml/symex" xmlns:wpg="http://schemas.microsoft.com/office/word/2010/wordprocessingGroup" xmlns:wpi="http://schemas.microsoft.com/office/word/2010/wordprocessingInk" xmlns:wne="http://schemas.microsoft.com/office/word/2006/wordml" xmlns:wps="http://schemas.microsoft.com/office/word/2010/wordprocessingShape" mc:Ignorable="w14 w15 w16se w16cid wp14">
+<w:footnotes xmlns:wpc="http://schemas.microsoft.com/office/word/2010/wordprocessingCanvas" xmlns:cx="http://schemas.microsoft.com/office/drawing/2014/chartex" xmlns:cx1="http://schemas.microsoft.com/office/drawing/2015/9/8/chartex" xmlns:cx2="http://schemas.microsoft.com/office/drawing/2015/10/21/chartex" xmlns:cx3="http://schemas.microsoft.com/office/drawing/2016/5/9/chartex" xmlns:cx4="http://schemas.microsoft.com/office/drawing/2016/5/10/chartex" xmlns:cx5="http://schemas.microsoft.com/office/drawing/2016/5/11/chartex" xmlns:cx6="http://schemas.microsoft.com/office/drawing/2016/5/12/chartex" xmlns:cx7="http://schemas.microsoft.com/office/drawing/2016/5/13/chartex" xmlns:cx8="http://schemas.microsoft.com/office/drawing/2016/5/14/chartex" xmlns:mc="http://schemas.openxmlformats.org/markup-compatibility/2006" xmlns:aink="http://schemas.microsoft.com/office/drawing/2016/ink" xmlns:am3d="http://schemas.microsoft.com/office/drawing/2017/model3d" xmlns:o="urn:schemas-microsoft-com:office:office" xmlns:oel="http://schemas.microsoft.com/office/2019/extlst" xmlns:r="http://schemas.openxmlformats.org/officeDocument/2006/relationships" xmlns:m="http://schemas.openxmlformats.org/officeDocument/2006/math" xmlns:v="urn:schemas-microsoft-com:vml" xmlns:wp14="http://schemas.microsoft.com/office/word/2010/wordprocessingDrawing" xmlns:wp="http://schemas.openxmlformats.org/drawingml/2006/wordprocessingDrawing" xmlns:w10="urn:schemas-microsoft-com:office:word" xmlns:w="http://schemas.openxmlformats.org/wordprocessingml/2006/main" xmlns:w14="http://schemas.microsoft.com/office/word/2010/wordml" xmlns:w15="http://schemas.microsoft.com/office/word/2012/wordml" xmlns:w16cex="http://schemas.microsoft.com/office/word/2018/wordml/cex" xmlns:w16cid="http://schemas.microsoft.com/office/word/2016/wordml/cid" xmlns:w16="http://schemas.microsoft.com/office/word/2018/wordml" xmlns:w16du="http://schemas.microsoft.com/office/word/2023/wordml/word16du" xmlns:w16sdtdh="http://schemas.microsoft.com/office/word/2020/wordml/sdtdatahash" xmlns:w16sdtfl="http://schemas.microsoft.com/office/word/2024/wordml/sdtformatlock" xmlns:w16se="http://schemas.microsoft.com/office/word/2015/wordml/symex" xmlns:wpg="http://schemas.microsoft.com/office/word/2010/wordprocessingGroup" xmlns:wpi="http://schemas.microsoft.com/office/word/2010/wordprocessingInk" xmlns:wne="http://schemas.microsoft.com/office/word/2006/wordml" xmlns:wps="http://schemas.microsoft.com/office/word/2010/wordprocessingShape" mc:Ignorable="w14 w15 w16se w16cid w16 w16cex w16sdtdh w16sdtfl w16du wp14">
   <w:footnote w:type="separator" w:id="-1">
     <w:p>
       <w:pPr>
@@ -498,7 +496,7 @@
 </file>
 
 <file path=word/header1.xml><?xml version="1.0" encoding="utf-8"?>
-<w:hdr xmlns:wpc="http://schemas.microsoft.com/office/word/2010/wordprocessingCanvas" xmlns:cx="http://schemas.microsoft.com/office/drawing/2014/chartex" xmlns:cx1="http://schemas.microsoft.com/office/drawing/2015/9/8/chartex" xmlns:cx2="http://schemas.microsoft.com/office/drawing/2015/10/21/chartex" xmlns:cx3="http://schemas.microsoft.com/office/drawing/2016/5/9/chartex" xmlns:cx4="http://schemas.microsoft.com/office/drawing/2016/5/10/chartex" xmlns:cx5="http://schemas.microsoft.com/office/drawing/2016/5/11/chartex" xmlns:cx6="http://schemas.microsoft.com/office/drawing/2016/5/12/chartex" xmlns:cx7="http://schemas.microsoft.com/office/drawing/2016/5/13/chartex" xmlns:cx8="http://schemas.microsoft.com/office/drawing/2016/5/14/chartex" xmlns:mc="http://schemas.openxmlformats.org/markup-compatibility/2006" xmlns:aink="http://schemas.microsoft.com/office/drawing/2016/ink" xmlns:am3d="http://schemas.microsoft.com/office/drawing/2017/model3d" xmlns:o="urn:schemas-microsoft-com:office:office" xmlns:r="http://schemas.openxmlformats.org/officeDocument/2006/relationships" xmlns:m="http://schemas.openxmlformats.org/officeDocument/2006/math" xmlns:v="urn:schemas-microsoft-com:vml" xmlns:wp14="http://schemas.microsoft.com/office/word/2010/wordprocessingDrawing" xmlns:wp="http://schemas.openxmlformats.org/drawingml/2006/wordprocessingDrawing" xmlns:w10="urn:schemas-microsoft-com:office:word" xmlns:w="http://schemas.openxmlformats.org/wordprocessingml/2006/main" xmlns:w14="http://schemas.microsoft.com/office/word/2010/wordml" xmlns:w15="http://schemas.microsoft.com/office/word/2012/wordml" xmlns:w16cid="http://schemas.microsoft.com/office/word/2016/wordml/cid" xmlns:w16se="http://schemas.microsoft.com/office/word/2015/wordml/symex" xmlns:wpg="http://schemas.microsoft.com/office/word/2010/wordprocessingGroup" xmlns:wpi="http://schemas.microsoft.com/office/word/2010/wordprocessingInk" xmlns:wne="http://schemas.microsoft.com/office/word/2006/wordml" xmlns:wps="http://schemas.microsoft.com/office/word/2010/wordprocessingShape" mc:Ignorable="w14 w15 w16se w16cid wp14">
+<w:hdr xmlns:wpc="http://schemas.microsoft.com/office/word/2010/wordprocessingCanvas" xmlns:cx="http://schemas.microsoft.com/office/drawing/2014/chartex" xmlns:cx1="http://schemas.microsoft.com/office/drawing/2015/9/8/chartex" xmlns:cx2="http://schemas.microsoft.com/office/drawing/2015/10/21/chartex" xmlns:cx3="http://schemas.microsoft.com/office/drawing/2016/5/9/chartex" xmlns:cx4="http://schemas.microsoft.com/office/drawing/2016/5/10/chartex" xmlns:cx5="http://schemas.microsoft.com/office/drawing/2016/5/11/chartex" xmlns:cx6="http://schemas.microsoft.com/office/drawing/2016/5/12/chartex" xmlns:cx7="http://schemas.microsoft.com/office/drawing/2016/5/13/chartex" xmlns:cx8="http://schemas.microsoft.com/office/drawing/2016/5/14/chartex" xmlns:mc="http://schemas.openxmlformats.org/markup-compatibility/2006" xmlns:aink="http://schemas.microsoft.com/office/drawing/2016/ink" xmlns:am3d="http://schemas.microsoft.com/office/drawing/2017/model3d" xmlns:o="urn:schemas-microsoft-com:office:office" xmlns:oel="http://schemas.microsoft.com/office/2019/extlst" xmlns:r="http://schemas.openxmlformats.org/officeDocument/2006/relationships" xmlns:m="http://schemas.openxmlformats.org/officeDocument/2006/math" xmlns:v="urn:schemas-microsoft-com:vml" xmlns:wp14="http://schemas.microsoft.com/office/word/2010/wordprocessingDrawing" xmlns:wp="http://schemas.openxmlformats.org/drawingml/2006/wordprocessingDrawing" xmlns:w10="urn:schemas-microsoft-com:office:word" xmlns:w="http://schemas.openxmlformats.org/wordprocessingml/2006/main" xmlns:w14="http://schemas.microsoft.com/office/word/2010/wordml" xmlns:w15="http://schemas.microsoft.com/office/word/2012/wordml" xmlns:w16cex="http://schemas.microsoft.com/office/word/2018/wordml/cex" xmlns:w16cid="http://schemas.microsoft.com/office/word/2016/wordml/cid" xmlns:w16="http://schemas.microsoft.com/office/word/2018/wordml" xmlns:w16du="http://schemas.microsoft.com/office/word/2023/wordml/word16du" xmlns:w16sdtdh="http://schemas.microsoft.com/office/word/2020/wordml/sdtdatahash" xmlns:w16sdtfl="http://schemas.microsoft.com/office/word/2024/wordml/sdtformatlock" xmlns:w16se="http://schemas.microsoft.com/office/word/2015/wordml/symex" xmlns:wpg="http://schemas.microsoft.com/office/word/2010/wordprocessingGroup" xmlns:wpi="http://schemas.microsoft.com/office/word/2010/wordprocessingInk" xmlns:wne="http://schemas.microsoft.com/office/word/2006/wordml" xmlns:wps="http://schemas.microsoft.com/office/word/2010/wordprocessingShape" mc:Ignorable="w14 w15 w16se w16cid w16 w16cex w16sdtdh w16sdtfl w16du wp14">
   <w:p>
     <w:pPr>
       <w:pStyle w:val="Header"/>
@@ -511,7 +509,7 @@
         <w:noProof/>
       </w:rPr>
       <w:drawing>
-        <wp:inline distT="0" distB="0" distL="0" distR="0" wp14:anchorId="64876A4B" wp14:editId="37190B18">
+        <wp:inline distT="0" distB="0" distL="0" distR="0" wp14:anchorId="4750DF0E" wp14:editId="4750DF0F">
           <wp:extent cx="466725" cy="446779"/>
           <wp:effectExtent l="0" t="0" r="0" b="0"/>
           <wp:docPr id="1" name="Picture 1"/>
@@ -551,7 +549,7 @@
 </file>
 
 <file path=word/numbering.xml><?xml version="1.0" encoding="utf-8"?>
-<w:numbering xmlns:wpc="http://schemas.microsoft.com/office/word/2010/wordprocessingCanvas" xmlns:cx="http://schemas.microsoft.com/office/drawing/2014/chartex" xmlns:cx1="http://schemas.microsoft.com/office/drawing/2015/9/8/chartex" xmlns:cx2="http://schemas.microsoft.com/office/drawing/2015/10/21/chartex" xmlns:cx3="http://schemas.microsoft.com/office/drawing/2016/5/9/chartex" xmlns:cx4="http://schemas.microsoft.com/office/drawing/2016/5/10/chartex" xmlns:cx5="http://schemas.microsoft.com/office/drawing/2016/5/11/chartex" xmlns:cx6="http://schemas.microsoft.com/office/drawing/2016/5/12/chartex" xmlns:cx7="http://schemas.microsoft.com/office/drawing/2016/5/13/chartex" xmlns:cx8="http://schemas.microsoft.com/office/drawing/2016/5/14/chartex" xmlns:mc="http://schemas.openxmlformats.org/markup-compatibility/2006" xmlns:aink="http://schemas.microsoft.com/office/drawing/2016/ink" xmlns:am3d="http://schemas.microsoft.com/office/drawing/2017/model3d" xmlns:o="urn:schemas-microsoft-com:office:office" xmlns:r="http://schemas.openxmlformats.org/officeDocument/2006/relationships" xmlns:m="http://schemas.openxmlformats.org/officeDocument/2006/math" xmlns:v="urn:schemas-microsoft-com:vml" xmlns:wp14="http://schemas.microsoft.com/office/word/2010/wordprocessingDrawing" xmlns:wp="http://schemas.openxmlformats.org/drawingml/2006/wordprocessingDrawing" xmlns:w10="urn:schemas-microsoft-com:office:word" xmlns:w="http://schemas.openxmlformats.org/wordprocessingml/2006/main" xmlns:w14="http://schemas.microsoft.com/office/word/2010/wordml" xmlns:w15="http://schemas.microsoft.com/office/word/2012/wordml" xmlns:w16cid="http://schemas.microsoft.com/office/word/2016/wordml/cid" xmlns:w16se="http://schemas.microsoft.com/office/word/2015/wordml/symex" xmlns:wpg="http://schemas.microsoft.com/office/word/2010/wordprocessingGroup" xmlns:wpi="http://schemas.microsoft.com/office/word/2010/wordprocessingInk" xmlns:wne="http://schemas.microsoft.com/office/word/2006/wordml" xmlns:wps="http://schemas.microsoft.com/office/word/2010/wordprocessingShape" mc:Ignorable="w14 w15 w16se w16cid wp14">
+<w:numbering xmlns:wpc="http://schemas.microsoft.com/office/word/2010/wordprocessingCanvas" xmlns:cx="http://schemas.microsoft.com/office/drawing/2014/chartex" xmlns:cx1="http://schemas.microsoft.com/office/drawing/2015/9/8/chartex" xmlns:cx2="http://schemas.microsoft.com/office/drawing/2015/10/21/chartex" xmlns:cx3="http://schemas.microsoft.com/office/drawing/2016/5/9/chartex" xmlns:cx4="http://schemas.microsoft.com/office/drawing/2016/5/10/chartex" xmlns:cx5="http://schemas.microsoft.com/office/drawing/2016/5/11/chartex" xmlns:cx6="http://schemas.microsoft.com/office/drawing/2016/5/12/chartex" xmlns:cx7="http://schemas.microsoft.com/office/drawing/2016/5/13/chartex" xmlns:cx8="http://schemas.microsoft.com/office/drawing/2016/5/14/chartex" xmlns:mc="http://schemas.openxmlformats.org/markup-compatibility/2006" xmlns:aink="http://schemas.microsoft.com/office/drawing/2016/ink" xmlns:am3d="http://schemas.microsoft.com/office/drawing/2017/model3d" xmlns:o="urn:schemas-microsoft-com:office:office" xmlns:oel="http://schemas.microsoft.com/office/2019/extlst" xmlns:r="http://schemas.openxmlformats.org/officeDocument/2006/relationships" xmlns:m="http://schemas.openxmlformats.org/officeDocument/2006/math" xmlns:v="urn:schemas-microsoft-com:vml" xmlns:wp14="http://schemas.microsoft.com/office/word/2010/wordprocessingDrawing" xmlns:wp="http://schemas.openxmlformats.org/drawingml/2006/wordprocessingDrawing" xmlns:w10="urn:schemas-microsoft-com:office:word" xmlns:w="http://schemas.openxmlformats.org/wordprocessingml/2006/main" xmlns:w14="http://schemas.microsoft.com/office/word/2010/wordml" xmlns:w15="http://schemas.microsoft.com/office/word/2012/wordml" xmlns:w16cex="http://schemas.microsoft.com/office/word/2018/wordml/cex" xmlns:w16cid="http://schemas.microsoft.com/office/word/2016/wordml/cid" xmlns:w16="http://schemas.microsoft.com/office/word/2018/wordml" xmlns:w16du="http://schemas.microsoft.com/office/word/2023/wordml/word16du" xmlns:w16sdtdh="http://schemas.microsoft.com/office/word/2020/wordml/sdtdatahash" xmlns:w16sdtfl="http://schemas.microsoft.com/office/word/2024/wordml/sdtformatlock" xmlns:w16se="http://schemas.microsoft.com/office/word/2015/wordml/symex" xmlns:wpg="http://schemas.microsoft.com/office/word/2010/wordprocessingGroup" xmlns:wpi="http://schemas.microsoft.com/office/word/2010/wordprocessingInk" xmlns:wne="http://schemas.microsoft.com/office/word/2006/wordml" xmlns:wps="http://schemas.microsoft.com/office/word/2010/wordprocessingShape" mc:Ignorable="w14 w15 w16se w16cid w16 w16cex w16sdtdh w16sdtfl w16du wp14">
   <w:abstractNum w:abstractNumId="0" w15:restartNumberingAfterBreak="0">
     <w:nsid w:val="0000A990"/>
     <w:multiLevelType w:val="multilevel"/>
@@ -796,16 +794,16 @@
       </w:pPr>
     </w:lvl>
   </w:abstractNum>
-  <w:num w:numId="1">
+  <w:num w:numId="1" w16cid:durableId="1615667761">
     <w:abstractNumId w:val="0"/>
   </w:num>
-  <w:num w:numId="2">
+  <w:num w:numId="2" w16cid:durableId="1929265492">
     <w:abstractNumId w:val="0"/>
   </w:num>
-  <w:num w:numId="3">
+  <w:num w:numId="3" w16cid:durableId="1067996199">
     <w:abstractNumId w:val="0"/>
   </w:num>
-  <w:num w:numId="4">
+  <w:num w:numId="4" w16cid:durableId="1177424197">
     <w:abstractNumId w:val="2"/>
     <w:lvlOverride w:ilvl="0">
       <w:startOverride w:val="1"/>
@@ -835,16 +833,16 @@
       <w:startOverride w:val="1"/>
     </w:lvlOverride>
   </w:num>
-  <w:num w:numId="5">
+  <w:num w:numId="5" w16cid:durableId="799878793">
     <w:abstractNumId w:val="1"/>
   </w:num>
-  <w:num w:numId="6">
+  <w:num w:numId="6" w16cid:durableId="1007026589">
     <w:abstractNumId w:val="1"/>
   </w:num>
-  <w:num w:numId="7">
+  <w:num w:numId="7" w16cid:durableId="1654485561">
     <w:abstractNumId w:val="0"/>
   </w:num>
-  <w:num w:numId="8">
+  <w:num w:numId="8" w16cid:durableId="2024283230">
     <w:abstractNumId w:val="2"/>
     <w:lvlOverride w:ilvl="0">
       <w:startOverride w:val="1"/>
@@ -874,16 +872,16 @@
       <w:startOverride w:val="1"/>
     </w:lvlOverride>
   </w:num>
-  <w:num w:numId="9">
+  <w:num w:numId="9" w16cid:durableId="27950161">
     <w:abstractNumId w:val="1"/>
   </w:num>
-  <w:num w:numId="10">
+  <w:num w:numId="10" w16cid:durableId="1018236861">
     <w:abstractNumId w:val="1"/>
   </w:num>
-  <w:num w:numId="11">
+  <w:num w:numId="11" w16cid:durableId="1360859889">
     <w:abstractNumId w:val="0"/>
   </w:num>
-  <w:num w:numId="12">
+  <w:num w:numId="12" w16cid:durableId="1796022637">
     <w:abstractNumId w:val="2"/>
     <w:lvlOverride w:ilvl="0">
       <w:startOverride w:val="1"/>
@@ -913,16 +911,16 @@
       <w:startOverride w:val="1"/>
     </w:lvlOverride>
   </w:num>
-  <w:num w:numId="13">
+  <w:num w:numId="13" w16cid:durableId="417747960">
     <w:abstractNumId w:val="1"/>
   </w:num>
-  <w:num w:numId="14">
+  <w:num w:numId="14" w16cid:durableId="1699890006">
     <w:abstractNumId w:val="1"/>
   </w:num>
-  <w:num w:numId="15">
+  <w:num w:numId="15" w16cid:durableId="1299722697">
     <w:abstractNumId w:val="0"/>
   </w:num>
-  <w:num w:numId="16">
+  <w:num w:numId="16" w16cid:durableId="1221940852">
     <w:abstractNumId w:val="2"/>
     <w:lvlOverride w:ilvl="0">
       <w:startOverride w:val="1"/>
@@ -952,16 +950,16 @@
       <w:startOverride w:val="1"/>
     </w:lvlOverride>
   </w:num>
-  <w:num w:numId="17">
+  <w:num w:numId="17" w16cid:durableId="2105875495">
     <w:abstractNumId w:val="1"/>
   </w:num>
-  <w:num w:numId="18">
+  <w:num w:numId="18" w16cid:durableId="1712194148">
     <w:abstractNumId w:val="1"/>
   </w:num>
-  <w:num w:numId="19">
+  <w:num w:numId="19" w16cid:durableId="1197351955">
     <w:abstractNumId w:val="0"/>
   </w:num>
-  <w:num w:numId="20">
+  <w:num w:numId="20" w16cid:durableId="630214955">
     <w:abstractNumId w:val="2"/>
     <w:lvlOverride w:ilvl="0">
       <w:startOverride w:val="1"/>
@@ -991,17 +989,17 @@
       <w:startOverride w:val="1"/>
     </w:lvlOverride>
   </w:num>
-  <w:num w:numId="21">
+  <w:num w:numId="21" w16cid:durableId="2070228748">
     <w:abstractNumId w:val="1"/>
   </w:num>
-  <w:num w:numId="22">
+  <w:num w:numId="22" w16cid:durableId="1744833323">
     <w:abstractNumId w:val="1"/>
   </w:num>
 </w:numbering>
 </file>
 
 <file path=word/styles.xml><?xml version="1.0" encoding="utf-8"?>
-<w:styles xmlns:mc="http://schemas.openxmlformats.org/markup-compatibility/2006" xmlns:r="http://schemas.openxmlformats.org/officeDocument/2006/relationships" xmlns:w="http://schemas.openxmlformats.org/wordprocessingml/2006/main" xmlns:w14="http://schemas.microsoft.com/office/word/2010/wordml" xmlns:w15="http://schemas.microsoft.com/office/word/2012/wordml" xmlns:w16cid="http://schemas.microsoft.com/office/word/2016/wordml/cid" xmlns:w16se="http://schemas.microsoft.com/office/word/2015/wordml/symex" mc:Ignorable="w14 w15 w16se w16cid">
+<w:styles xmlns:mc="http://schemas.openxmlformats.org/markup-compatibility/2006" xmlns:r="http://schemas.openxmlformats.org/officeDocument/2006/relationships" xmlns:w="http://schemas.openxmlformats.org/wordprocessingml/2006/main" xmlns:w14="http://schemas.microsoft.com/office/word/2010/wordml" xmlns:w15="http://schemas.microsoft.com/office/word/2012/wordml" xmlns:w16cex="http://schemas.microsoft.com/office/word/2018/wordml/cex" xmlns:w16cid="http://schemas.microsoft.com/office/word/2016/wordml/cid" xmlns:w16="http://schemas.microsoft.com/office/word/2018/wordml" xmlns:w16du="http://schemas.microsoft.com/office/word/2023/wordml/word16du" xmlns:w16sdtdh="http://schemas.microsoft.com/office/word/2020/wordml/sdtdatahash" xmlns:w16sdtfl="http://schemas.microsoft.com/office/word/2024/wordml/sdtformatlock" xmlns:w16se="http://schemas.microsoft.com/office/word/2015/wordml/symex" mc:Ignorable="w14 w15 w16se w16cid w16 w16cex w16sdtdh w16sdtfl w16du">
   <w:docDefaults>
     <w:rPrDefault>
       <w:rPr>
@@ -1017,7 +1015,7 @@
       </w:pPr>
     </w:pPrDefault>
   </w:docDefaults>
-  <w:latentStyles w:defLockedState="0" w:defUIPriority="0" w:defSemiHidden="0" w:defUnhideWhenUsed="0" w:defQFormat="0" w:count="375">
+  <w:latentStyles w:defLockedState="0" w:defUIPriority="0" w:defSemiHidden="0" w:defUnhideWhenUsed="0" w:defQFormat="0" w:count="376">
     <w:lsdException w:name="Normal" w:qFormat="1"/>
     <w:lsdException w:name="heading 1" w:uiPriority="9" w:qFormat="1"/>
     <w:lsdException w:name="heading 2" w:uiPriority="9" w:qFormat="1"/>
@@ -1374,6 +1372,7 @@
     <w:lsdException w:name="Smart Hyperlink" w:semiHidden="1" w:uiPriority="99" w:unhideWhenUsed="1"/>
     <w:lsdException w:name="Hashtag" w:semiHidden="1" w:uiPriority="99" w:unhideWhenUsed="1"/>
     <w:lsdException w:name="Unresolved Mention" w:semiHidden="1" w:uiPriority="99" w:unhideWhenUsed="1"/>
+    <w:lsdException w:name="Smart Link" w:semiHidden="1" w:uiPriority="99" w:unhideWhenUsed="1"/>
   </w:latentStyles>
   <w:style w:type="paragraph" w:default="1" w:styleId="Normal">
     <w:name w:val="Normal"/>
@@ -2762,7 +2761,7 @@
     <w:name w:val="table_template"/>
     <w:basedOn w:val="TableNormal"/>
     <w:uiPriority w:val="99"/>
-    <w:rsid w:val="0063225A"/>
+    <w:rsid w:val="00D22FCB"/>
     <w:pPr>
       <w:keepNext/>
       <w:keepLines/>
@@ -2792,7 +2791,7 @@
         <w:b/>
         <w:i w:val="0"/>
         <w:iCs/>
-        <w:sz w:val="24"/>
+        <w:sz w:val="22"/>
       </w:rPr>
       <w:tblPr/>
       <w:tcPr>

</xml_diff>